<commit_message>
Mise à jour de la documentation pour la connexion à Télégram
</commit_message>
<xml_diff>
--- a/Originaux/Connexion à télégram.docx
+++ b/Originaux/Connexion à télégram.docx
@@ -54,7 +54,7 @@
                       <a:picLocks noChangeAspect="1"/>
                       <a:extLst>
                         <a:ext uri="smNativeData">
-                          <sm:smNativeData xmlns:sm="smNativeData" val="SMDATA_16_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"/>
+                          <sm:smNativeData xmlns:sm="smNativeData" val="SMDATA_16_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"/>
                         </a:ext>
                       </a:extLst>
                     </pic:cNvPicPr>
@@ -177,7 +177,7 @@
           <w:sz w:val="28"/>
           <w:szCs w:val="28"/>
         </w:rPr>
-        <w:t>Pour lier votre applicartion télégram à GesMat :</w:t>
+        <w:t>Pour lier votre applicartion Télégram à GesMat :</w:t>
       </w:r>
     </w:p>
     <w:p>
@@ -197,7 +197,7 @@
           <w:sz w:val="28"/>
           <w:szCs w:val="28"/>
         </w:rPr>
-        <w:t>Si vous ne l’avez pas encore, téléchargez l’application Télégram</w:t>
+        <w:t>Si vous ne l’avez pas encore, téléchargez l’application Télégram depuis le store.</w:t>
       </w:r>
     </w:p>
     <w:p>
@@ -217,7 +217,23 @@
           <w:sz w:val="28"/>
           <w:szCs w:val="28"/>
         </w:rPr>
-        <w:t>Récupérez votre chat id (voir points suivants)</w:t>
+        <w:t xml:space="preserve">Dans le champ de recherche, entrez </w:t>
+      </w:r>
+      <w:r>
+        <w:rPr>
+          <w:color w:val="0000ff"/>
+          <w:sz w:val="28"/>
+          <w:szCs w:val="28"/>
+          <w:u w:color="auto" w:val="single"/>
+        </w:rPr>
+        <w:t>@chatiDrobot</w:t>
+      </w:r>
+      <w:r>
+        <w:rPr>
+          <w:sz w:val="28"/>
+          <w:szCs w:val="28"/>
+        </w:rPr>
+        <w:t xml:space="preserve"> et cliquez sur « start »</w:t>
       </w:r>
     </w:p>
     <w:p>
@@ -227,37 +243,6 @@
           <w:numId w:val="1"/>
         </w:numPr>
         <w:ind w:left="360" w:hanging="360"/>
-        <w:rPr>
-          <w:sz w:val="28"/>
-          <w:szCs w:val="28"/>
-        </w:rPr>
-      </w:pPr>
-      <w:r>
-        <w:rPr>
-          <w:sz w:val="28"/>
-          <w:szCs w:val="28"/>
-        </w:rPr>
-        <w:t xml:space="preserve">Dans le champ de recherche, entrez </w:t>
-      </w:r>
-      <w:r>
-        <w:rPr>
-          <w:color w:val="0000ff"/>
-          <w:sz w:val="28"/>
-          <w:szCs w:val="28"/>
-          <w:u w:color="auto" w:val="single"/>
-        </w:rPr>
-        <w:t>@chatid_echo_bot</w:t>
-      </w:r>
-      <w:r>
-        <w:rPr>
-          <w:sz w:val="28"/>
-          <w:szCs w:val="28"/>
-        </w:rPr>
-        <w:t xml:space="preserve"> et cliquez sur « start »</w:t>
-      </w:r>
-    </w:p>
-    <w:p>
-      <w:pPr>
         <w:rPr>
           <w:sz w:val="28"/>
           <w:szCs w:val="28"/>
@@ -276,7 +261,7 @@
                   <wp:posOffset>1562735</wp:posOffset>
                 </wp:positionH>
                 <wp:positionV relativeFrom="page">
-                  <wp:posOffset>3396615</wp:posOffset>
+                  <wp:posOffset>3142615</wp:posOffset>
                 </wp:positionV>
                 <wp:extent cx="4189095" cy="2659380"/>
                 <wp:effectExtent l="0" t="0" r="0" b="0"/>
@@ -289,7 +274,7 @@
                       <wpg:cNvGrpSpPr>
                         <a:extLst>
                           <a:ext uri="smNativeData">
-                            <sm:smNativeData xmlns:sm="smNativeData" val="SMDATA_5_C8lkYxMAAAAlAAAAAQAAAC0BAAAAkAAAAEgAAACQAAAASAAAAAAAAAAAAAAAAAAAABcAAAAUAAAAAAAAAAAAAAD/fwAA/38AAAABAAAJAAAABAAAAAAAAAAhAAAAQAAAADwAAAALAAAAAIEAAAAAAAAAAAAAAQAAAAAAAACdCQAAAQAAAAAAAADlFAAAxRkAAFwQAAAAAAAAnQkAAOUUAAAoAAAACAAAAAEAAAABAAAA"/>
+                            <sm:smNativeData xmlns:sm="smNativeData" val="SMDATA_5_XAJsYxMAAAAlAAAAAQAAAC0BAAAAkAAAAEgAAACQAAAASAAAAAAAAAAAAAAAAAAAABcAAAAUAAAAAAAAAAAAAAD/fwAA/38AAAABAAAJAAAABAAAAAAAAAAhAAAAQAAAADwAAAAKAAAAAIEAAAAAAAAAAAAAAQAAAAAAAACdCQAAAQAAAAAAAABVEwAAxRkAAFwQAAAAAAAAnQkAAFUTAAAoAAAACAAAAAEAAAABAAAA"/>
                           </a:ext>
                         </a:extLst>
                       </wpg:cNvGrpSpPr>
@@ -308,7 +293,7 @@
                             <a:picLocks noChangeAspect="1"/>
                             <a:extLst>
                               <a:ext uri="smNativeData">
-                                <sm:smNativeData xmlns:sm="smNativeData" val="SMDATA_16_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"/>
+                                <sm:smNativeData xmlns:sm="smNativeData" val="SMDATA_16_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"/>
                               </a:ext>
                             </a:extLst>
                           </pic:cNvPicPr>
@@ -339,7 +324,7 @@
                         <wps:cNvSpPr>
                           <a:extLst>
                             <a:ext uri="smNativeData">
-                              <sm:smNativeData xmlns:sm="smNativeData" val="SMDATA_14_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"/>
+                              <sm:smNativeData xmlns:sm="smNativeData" val="SMDATA_14_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"/>
                             </a:ext>
                           </a:extLst>
                         </wps:cNvSpPr>
@@ -368,7 +353,7 @@
                         <wps:cNvSpPr>
                           <a:extLst>
                             <a:ext uri="smNativeData">
-                              <sm:smNativeData xmlns:sm="smNativeData" val="SMDATA_14_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"/>
+                              <sm:smNativeData xmlns:sm="smNativeData" val="SMDATA_14_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"/>
                             </a:ext>
                           </a:extLst>
                         </wps:cNvSpPr>
@@ -400,17 +385,17 @@
           </mc:Choice>
           <mc:Fallback>
             <w:pict>
-              <v:group style="position:absolute;margin-left:123.05pt;margin-top:267.45pt;mso-position-horizontal-relative:page;mso-position-vertical-relative:page;width:329.85pt;height:209.40pt;z-index:251658242;mso-wrap-distance-left:7.05pt;mso-wrap-distance-top:7.05pt;mso-wrap-distance-right:7.05pt;mso-wrap-distance-bottom:7.05pt" coordorigin="2461,5349" coordsize="6597,4188">
+              <v:group style="position:absolute;margin-left:123.05pt;margin-top:247.45pt;mso-position-horizontal-relative:page;mso-position-vertical-relative:page;width:329.85pt;height:209.40pt;z-index:251658242;mso-wrap-distance-left:7.05pt;mso-wrap-distance-top:7.05pt;mso-wrap-distance-right:7.05pt;mso-wrap-distance-bottom:7.05pt" coordorigin="2461,4949" coordsize="6597,4188">
                 <v:shapetype id="_x0000_t75" coordsize="21600,21600" o:spt="75" o:preferrelative="t" path="m,l,21600r21600,l21600,xe">
                   <v:path gradientshapeok="t" o:connecttype="rect"/>
                 </v:shapetype>
-                <v:shape id="Image3" o:spid="_x0000_s1026" type="#_x0000_t75" style="position:absolute;left:2461;top:5349;width:6597;height:4188" stroked="f" filled="f" v:ext="SMDATA_15_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">
+                <v:shape id="Image3" o:spid="_x0000_s1026" type="#_x0000_t75" style="position:absolute;left:2461;top:4949;width:6597;height:4188" stroked="f" filled="f" v:ext="SMDATA_15_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">
                   <v:imagedata r:id="rId9" croptop="340f" cropleft="537f" cropright="340f" o:title="image2"/>
                 </v:shape>
-                <v:line id="Ligne1" o:spid="_x0000_s1027" style="position:absolute;left:4746;top:6587;width:840;height:330;flip:xy" from="5586,6917" to="4746,6587" strokeweight="3.00pt" strokecolor="#ff0000" filled="f" v:ext="SMDATA_13_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">
+                <v:line id="Ligne1" o:spid="_x0000_s1027" style="position:absolute;left:4746;top:6187;width:840;height:330;flip:xy" from="5586,6517" to="4746,6187" strokeweight="3.00pt" strokecolor="#ff0000" filled="f" v:ext="SMDATA_13_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">
                   <v:stroke endarrow="classic" endarrowlength="long" endarrowwidth="wide"/>
                 </v:line>
-                <v:line id="Ligne2" o:spid="_x0000_s1028" style="position:absolute;left:6981;top:8402;width:495;height:705;flip:x" from="7476,8402" to="6981,9107" strokeweight="3.00pt" strokecolor="#ff0000" filled="f" v:ext="SMDATA_13_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">
+                <v:line id="Ligne2" o:spid="_x0000_s1028" style="position:absolute;left:6981;top:8002;width:495;height:705;rotation:360.0;flip:x" from="7476,8002" to="6981,8707" strokeweight="3.00pt" strokecolor="#ff0000" filled="f" v:ext="SMDATA_13_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">
                   <v:stroke endarrow="classic" endarrowlength="long" endarrowwidth="wide"/>
                 </v:line>
                 <w10:wrap type="topAndBottom" anchorx="page" anchory="page"/>
@@ -432,7 +417,7 @@
                   <wp:posOffset>1793240</wp:posOffset>
                 </wp:positionH>
                 <wp:positionV relativeFrom="page">
-                  <wp:posOffset>6651625</wp:posOffset>
+                  <wp:posOffset>6207125</wp:posOffset>
                 </wp:positionV>
                 <wp:extent cx="3688715" cy="1009015"/>
                 <wp:effectExtent l="0" t="0" r="0" b="0"/>
@@ -445,7 +430,7 @@
                       <wpg:cNvGrpSpPr>
                         <a:extLst>
                           <a:ext uri="smNativeData">
-                            <sm:smNativeData xmlns:sm="smNativeData" val="SMDATA_5_C8lkYxMAAAAlAAAAAQAAAC0BAAAAkAAAAEgAAACQAAAASAAAAAAAAAAAAAAAAAAAABcAAAAUAAAAAAAAAAAAAAD/fwAA/38AAAABAAAJAAAABAAAAAAAAAAhAAAAQAAAADwAAAALAAAAAIEAAAAAAAAAAAAAAQAAAAAAAAAICwAAAQAAAAAAAADrKAAAsRYAADUGAAAAAAAACAsAAOsoAAAoAAAACAAAAAEAAAABAAAA"/>
+                            <sm:smNativeData xmlns:sm="smNativeData" val="SMDATA_5_XAJsYxMAAAAlAAAAAQAAAA0BAAAAkAAAAEgAAACQAAAASAAAAAAAAAAAAAAAAAAAABcAAAAUAAAAAAAAAAAAAAD/fwAA/38AAAABAAAJAAAABAAAAAAAAAAhAAAAQAAAADwAAAAKAAAAAKEAAAAAAAAAAAAAAAAAAAAAAAAICwAAAAAAAAAAAAAvJgAAsRYAADUGAAAAAAAACAsAAC8mAAAoAAAACAAAAAEAAAABAAAA"/>
                           </a:ext>
                         </a:extLst>
                       </wpg:cNvGrpSpPr>
@@ -464,7 +449,7 @@
                             <a:picLocks noChangeAspect="1"/>
                             <a:extLst>
                               <a:ext uri="smNativeData">
-                                <sm:smNativeData xmlns:sm="smNativeData" val="SMDATA_16_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"/>
+                                <sm:smNativeData xmlns:sm="smNativeData" val="SMDATA_16_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"/>
                               </a:ext>
                             </a:extLst>
                           </pic:cNvPicPr>
@@ -495,7 +480,7 @@
                         <wps:cNvSpPr>
                           <a:extLst>
                             <a:ext uri="smNativeData">
-                              <sm:smNativeData xmlns:sm="smNativeData" val="SMDATA_14_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"/>
+                              <sm:smNativeData xmlns:sm="smNativeData" val="SMDATA_14_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"/>
                             </a:ext>
                           </a:extLst>
                         </wps:cNvSpPr>
@@ -540,7 +525,7 @@
                         <wps:cNvSpPr>
                           <a:extLst>
                             <a:ext uri="smNativeData">
-                              <sm:smNativeData xmlns:sm="smNativeData" val="SMDATA_14_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"/>
+                              <sm:smNativeData xmlns:sm="smNativeData" val="SMDATA_14_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"/>
                             </a:ext>
                           </a:extLst>
                         </wps:cNvSpPr>
@@ -593,11 +578,11 @@
           </mc:Choice>
           <mc:Fallback>
             <w:pict>
-              <v:group style="position:absolute;margin-left:141.20pt;margin-top:523.75pt;mso-position-horizontal-relative:page;mso-position-vertical-relative:page;width:290.45pt;height:79.45pt;z-index:251658246;mso-wrap-distance-left:7.05pt;mso-wrap-distance-top:7.05pt;mso-wrap-distance-right:7.05pt;mso-wrap-distance-bottom:7.05pt" coordorigin="2824,10475" coordsize="5809,1589">
-                <v:shape id="Image4" o:spid="_x0000_s1029" type="#_x0000_t75" style="position:absolute;left:2824;top:10475;width:5809;height:1589" stroked="f" filled="f" v:ext="SMDATA_15_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">
+              <v:group style="position:absolute;margin-left:141.20pt;margin-top:488.75pt;mso-position-horizontal-relative:page;mso-position-vertical-relative:page;width:290.45pt;height:79.45pt;z-index:251658246;mso-wrap-distance-left:7.05pt;mso-wrap-distance-top:7.05pt;mso-wrap-distance-right:7.05pt;mso-wrap-distance-bottom:7.05pt" coordorigin="2824,9775" coordsize="5809,1589">
+                <v:shape id="Image4" o:spid="_x0000_s1029" type="#_x0000_t75" style="position:absolute;left:2824;top:9775;width:5809;height:1589" stroked="f" filled="f" v:ext="SMDATA_15_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">
                   <v:imagedata r:id="rId10" croptop="4168f" o:title="image3"/>
                 </v:shape>
-                <v:rect id="Rectangle2" o:spid="_x0000_s1030" style="position:absolute;left:3850;top:11468;width:1305;height:229" stroked="f" fillcolor="#ffffff" v:ext="SMDATA_13_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" o:insetmode="custom">
+                <v:rect id="Rectangle2" o:spid="_x0000_s1030" style="position:absolute;left:3850;top:10768;width:1305;height:229" stroked="f" fillcolor="#ffffff" v:ext="SMDATA_13_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" o:insetmode="custom">
                   <v:fill color2="#000000" type="solid" angle="270"/>
                   <v:textbox style="v-text-anchor:middle" inset="2.8pt,2.8pt,2.8pt,2.8pt">
                     <w:txbxContent>
@@ -614,7 +599,7 @@
                     </w:txbxContent>
                   </v:textbox>
                 </v:rect>
-                <v:rect id="Rectangle3" o:spid="_x0000_s1031" style="position:absolute;left:3750;top:11068;width:1305;height:229" stroked="f" fillcolor="#ffffff" v:ext="SMDATA_13_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" o:insetmode="custom">
+                <v:rect id="Rectangle3" o:spid="_x0000_s1031" style="position:absolute;left:3750;top:10368;width:1305;height:229" stroked="f" fillcolor="#ffffff" v:ext="SMDATA_13_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" o:insetmode="custom">
                   <v:fill color2="#000000" type="solid" angle="270"/>
                   <v:textbox style="v-text-anchor:middle" inset="2.8pt,2.8pt,2.8pt,2.8pt">
                     <w:txbxContent>
@@ -647,6 +632,8 @@
           <w:sz w:val="28"/>
           <w:szCs w:val="28"/>
         </w:rPr>
+        <w:t>Le bot vous renvoie votre numéro de chat id</w:t>
+        <w:br w:type="textWrapping"/>
       </w:r>
     </w:p>
     <w:p>
@@ -663,10 +650,131 @@
       </w:pPr>
       <w:r>
         <w:rPr>
-          <w:sz w:val="28"/>
-          <w:szCs w:val="28"/>
-        </w:rPr>
-        <w:t>Le bot vous renvoie votre numéro de chatid</w:t>
+          <w:noProof/>
+        </w:rPr>
+        <mc:AlternateContent>
+          <mc:Choice Requires="wpg">
+            <w:drawing>
+              <wp:anchor distT="89535" distB="89535" distL="89535" distR="89535" simplePos="0" relativeHeight="251658250" behindDoc="0" locked="0" layoutInCell="0" hidden="0" allowOverlap="1">
+                <wp:simplePos x="0" y="0"/>
+                <wp:positionH relativeFrom="page">
+                  <wp:posOffset>2118995</wp:posOffset>
+                </wp:positionH>
+                <wp:positionV relativeFrom="page">
+                  <wp:posOffset>8047990</wp:posOffset>
+                </wp:positionV>
+                <wp:extent cx="2515870" cy="1718310"/>
+                <wp:effectExtent l="248285" t="0" r="0" b="0"/>
+                <wp:wrapTopAndBottom/>
+                <wp:docPr id="10" name="Grouper4"/>
+                <wp:cNvGraphicFramePr/>
+                <a:graphic xmlns:a="http://schemas.openxmlformats.org/drawingml/2006/main">
+                  <a:graphicData uri="http://schemas.microsoft.com/office/word/2010/wordprocessingGroup">
+                    <wpg:wgp>
+                      <wpg:cNvGrpSpPr>
+                        <a:extLst>
+                          <a:ext uri="smNativeData">
+                            <sm:smNativeData xmlns:sm="smNativeData" val="SMDATA_5_XAJsYxMAAAAlAAAAAQAAAC0BAAAAkAAAAEgAAACQAAAASAAAAAAAAAAAAAAAAAAAABcAAAAUAAAAAAAAAAAAAAD/fwAA/38AAAABAAAJAAAABAAAAAAAAAAhAAAAQAAAADwAAAALAAAAAIEAAAAAAAAAAAAAAQAAAAAAAAAJDQAAAQAAAAAAAACCMQAAeg8AAJIKAAAAAAAACQ0AAIIxAAAoAAAACAAAAAEAAAABAAAA"/>
+                          </a:ext>
+                        </a:extLst>
+                      </wpg:cNvGrpSpPr>
+                      <wpg:grpSpPr>
+                        <a:xfrm>
+                          <a:off x="0" y="0"/>
+                          <a:ext cx="2515870" cy="1718310"/>
+                          <a:chOff x="0" y="0"/>
+                          <a:chExt cx="2515870" cy="1718310"/>
+                        </a:xfrm>
+                      </wpg:grpSpPr>
+                      <pic:pic xmlns:pic="http://schemas.openxmlformats.org/drawingml/2006/picture">
+                        <pic:nvPicPr>
+                          <pic:cNvPr id="11" name="Image5"/>
+                          <pic:cNvPicPr>
+                            <a:picLocks noChangeAspect="1"/>
+                            <a:extLst>
+                              <a:ext uri="smNativeData">
+                                <sm:smNativeData xmlns:sm="smNativeData" val="SMDATA_16_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"/>
+                              </a:ext>
+                            </a:extLst>
+                          </pic:cNvPicPr>
+                        </pic:nvPicPr>
+                        <pic:blipFill>
+                          <a:blip r:embed="rId11"/>
+                          <a:srcRect l="7140" t="2970"/>
+                          <a:stretch>
+                            <a:fillRect/>
+                          </a:stretch>
+                        </pic:blipFill>
+                        <pic:spPr>
+                          <a:xfrm>
+                            <a:off x="725805" y="0"/>
+                            <a:ext cx="1790065" cy="1718310"/>
+                          </a:xfrm>
+                          <a:prstGeom prst="rect">
+                            <a:avLst/>
+                          </a:prstGeom>
+                          <a:noFill/>
+                          <a:ln w="12700">
+                            <a:noFill/>
+                          </a:ln>
+                        </pic:spPr>
+                      </pic:pic>
+                      <wps:wsp>
+                        <wps:cNvPr id="12" name="Ligne3"/>
+                        <wps:cNvSpPr>
+                          <a:extLst>
+                            <a:ext uri="smNativeData">
+                              <sm:smNativeData xmlns:sm="smNativeData" val="SMDATA_14_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"/>
+                            </a:ext>
+                          </a:extLst>
+                        </wps:cNvSpPr>
+                        <wps:spPr>
+                          <a:xfrm>
+                            <a:off x="0" y="1189990"/>
+                            <a:ext cx="833120" cy="92710"/>
+                          </a:xfrm>
+                          <a:prstGeom prst="line">
+                            <a:avLst/>
+                          </a:prstGeom>
+                          <a:noFill/>
+                          <a:ln w="38100">
+                            <a:solidFill>
+                              <a:srgbClr val="FF0000"/>
+                            </a:solidFill>
+                            <a:tailEnd type="stealth" w="lg" len="lg"/>
+                          </a:ln>
+                        </wps:spPr>
+                        <wps:bodyPr spcFirstLastPara="1" vertOverflow="clip" horzOverflow="clip" upright="1">
+                          <a:noAutofit/>
+                        </wps:bodyPr>
+                      </wps:wsp>
+                    </wpg:wgp>
+                  </a:graphicData>
+                </a:graphic>
+              </wp:anchor>
+            </w:drawing>
+          </mc:Choice>
+          <mc:Fallback>
+            <w:pict>
+              <v:group style="position:absolute;margin-left:166.85pt;margin-top:633.70pt;mso-position-horizontal-relative:page;mso-position-vertical-relative:page;width:198.10pt;height:135.30pt;z-index:251658250;mso-wrap-distance-left:7.05pt;mso-wrap-distance-top:7.05pt;mso-wrap-distance-right:7.05pt;mso-wrap-distance-bottom:7.05pt" coordorigin="3337,12674" coordsize="3962,2706">
+                <v:shape id="Image5" o:spid="_x0000_s1032" type="#_x0000_t75" style="position:absolute;left:4480;top:12674;width:2819;height:2706" stroked="f" filled="f" v:ext="SMDATA_15_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">
+                  <v:imagedata r:id="rId11" croptop="1946f" cropleft="4679f" o:title="image4"/>
+                </v:shape>
+                <v:line id="Ligne3" o:spid="_x0000_s1033" style="position:absolute;left:3337;top:14548;width:1312;height:146" from="3337,14548" to="4649,14694" strokeweight="3.00pt" strokecolor="#ff0000" filled="f" v:ext="SMDATA_13_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">
+                  <v:stroke endarrow="classic" endarrowlength="long" endarrowwidth="wide"/>
+                </v:line>
+                <w10:wrap type="topAndBottom" anchorx="page" anchory="page"/>
+              </v:group>
+            </w:pict>
+          </mc:Fallback>
+        </mc:AlternateContent>
+      </w:r>
+      <w:r>
+        <w:rPr>
+          <w:sz w:val="28"/>
+          <w:szCs w:val="28"/>
+        </w:rPr>
+        <w:t>Copiez-le, allez dans GesMat, dans le menu avec votre nom en haut à droite choisissez l’option « Gérer email et télégram »</w:t>
       </w:r>
     </w:p>
     <w:p>
@@ -686,7 +794,7 @@
           <w:sz w:val="28"/>
           <w:szCs w:val="28"/>
         </w:rPr>
-        <w:t xml:space="preserve">Copiez-le, allez dans gesmat et collez le dans le champ « telegram chat id » </w:t>
+        <w:t>Collez le chat id dans le champ « Telegram » et cliquez sur « Sauver »</w:t>
       </w:r>
     </w:p>
     <w:p>
@@ -703,10 +811,238 @@
       </w:pPr>
       <w:r>
         <w:rPr>
-          <w:sz w:val="28"/>
-          <w:szCs w:val="28"/>
-        </w:rPr>
-        <w:t>Une fois cela fait, revenez dans telegram, et ajoutez le bot gesmat</w:t>
+          <w:noProof/>
+        </w:rPr>
+        <w:drawing>
+          <wp:anchor distT="89535" distB="89535" distL="89535" distR="89535" simplePos="0" relativeHeight="251658253" behindDoc="0" locked="0" layoutInCell="0" hidden="0" allowOverlap="1">
+            <wp:simplePos x="0" y="0"/>
+            <wp:positionH relativeFrom="page">
+              <wp:posOffset>2227580</wp:posOffset>
+            </wp:positionH>
+            <wp:positionV relativeFrom="page">
+              <wp:posOffset>1007110</wp:posOffset>
+            </wp:positionV>
+            <wp:extent cx="2732405" cy="772160"/>
+            <wp:effectExtent l="0" t="0" r="0" b="0"/>
+            <wp:wrapTopAndBottom/>
+            <wp:docPr id="13" name="Image6"/>
+            <wp:cNvGraphicFramePr>
+              <a:graphicFrameLocks xmlns:a="http://schemas.openxmlformats.org/drawingml/2006/main" noChangeAspect="1"/>
+            </wp:cNvGraphicFramePr>
+            <a:graphic xmlns:a="http://schemas.openxmlformats.org/drawingml/2006/main">
+              <a:graphicData uri="http://schemas.openxmlformats.org/drawingml/2006/picture">
+                <pic:pic xmlns:pic="http://schemas.openxmlformats.org/drawingml/2006/picture">
+                  <pic:nvPicPr>
+                    <pic:cNvPr id="13" name="Image6"/>
+                    <pic:cNvPicPr>
+                      <a:picLocks noChangeAspect="1"/>
+                      <a:extLst>
+                        <a:ext uri="smNativeData">
+                          <sm:smNativeData xmlns:sm="smNativeData" val="SMDATA_16_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"/>
+                        </a:ext>
+                      </a:extLst>
+                    </pic:cNvPicPr>
+                  </pic:nvPicPr>
+                  <pic:blipFill>
+                    <a:blip r:embed="rId12"/>
+                    <a:srcRect t="9570" b="11770"/>
+                    <a:stretch>
+                      <a:fillRect/>
+                    </a:stretch>
+                  </pic:blipFill>
+                  <pic:spPr>
+                    <a:xfrm>
+                      <a:off x="0" y="0"/>
+                      <a:ext cx="2732405" cy="772160"/>
+                    </a:xfrm>
+                    <a:prstGeom prst="rect">
+                      <a:avLst/>
+                    </a:prstGeom>
+                    <a:noFill/>
+                    <a:ln w="12700">
+                      <a:noFill/>
+                    </a:ln>
+                  </pic:spPr>
+                </pic:pic>
+              </a:graphicData>
+            </a:graphic>
+          </wp:anchor>
+        </w:drawing>
+      </w:r>
+      <w:r>
+        <w:rPr>
+          <w:noProof/>
+        </w:rPr>
+        <mc:AlternateContent>
+          <mc:Choice Requires="wpg">
+            <w:drawing>
+              <wp:anchor distT="89535" distB="89535" distL="89535" distR="89535" simplePos="0" relativeHeight="251658254" behindDoc="0" locked="0" layoutInCell="0" hidden="0" allowOverlap="1">
+                <wp:simplePos x="0" y="0"/>
+                <wp:positionH relativeFrom="page">
+                  <wp:posOffset>2084070</wp:posOffset>
+                </wp:positionH>
+                <wp:positionV relativeFrom="page">
+                  <wp:posOffset>2360295</wp:posOffset>
+                </wp:positionV>
+                <wp:extent cx="3034665" cy="1913890"/>
+                <wp:effectExtent l="0" t="0" r="0" b="17780"/>
+                <wp:wrapTopAndBottom/>
+                <wp:docPr id="14" name="Grouper5"/>
+                <wp:cNvGraphicFramePr/>
+                <a:graphic xmlns:a="http://schemas.openxmlformats.org/drawingml/2006/main">
+                  <a:graphicData uri="http://schemas.microsoft.com/office/word/2010/wordprocessingGroup">
+                    <wpg:wgp>
+                      <wpg:cNvGrpSpPr>
+                        <a:extLst>
+                          <a:ext uri="smNativeData">
+                            <sm:smNativeData xmlns:sm="smNativeData" val="SMDATA_5_XAJsYxMAAAAlAAAAAQAAAC0BAAAAkAAAAEgAAACQAAAASAAAAAAAAAAAAAAAAAAAABcAAAAUAAAAAAAAAAAAAAD/fwAA/38AAAABAAAJAAAABAAAAAAAAAAhAAAAQAAAADwAAAANAAAAAIEAAAAAAAAAAAAAAQAAAAAAAADSDAAAAQAAAAAAAACFDgAAqxIAAMYLAAABAAAA0gwAAIUOAAAoAAAACAAAAAEAAAABAAAA"/>
+                          </a:ext>
+                        </a:extLst>
+                      </wpg:cNvGrpSpPr>
+                      <wpg:grpSpPr>
+                        <a:xfrm>
+                          <a:off x="0" y="0"/>
+                          <a:ext cx="3034665" cy="1913890"/>
+                          <a:chOff x="0" y="0"/>
+                          <a:chExt cx="3034665" cy="1913890"/>
+                        </a:xfrm>
+                      </wpg:grpSpPr>
+                      <pic:pic xmlns:pic="http://schemas.openxmlformats.org/drawingml/2006/picture">
+                        <pic:nvPicPr>
+                          <pic:cNvPr id="15" name="Image7"/>
+                          <pic:cNvPicPr>
+                            <a:picLocks noChangeAspect="1"/>
+                            <a:extLst>
+                              <a:ext uri="smNativeData">
+                                <sm:smNativeData xmlns:sm="smNativeData" val="SMDATA_16_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"/>
+                              </a:ext>
+                            </a:extLst>
+                          </pic:cNvPicPr>
+                        </pic:nvPicPr>
+                        <pic:blipFill>
+                          <a:blip r:embed="rId13"/>
+                          <a:stretch>
+                            <a:fillRect/>
+                          </a:stretch>
+                        </pic:blipFill>
+                        <pic:spPr>
+                          <a:xfrm>
+                            <a:off x="0" y="0"/>
+                            <a:ext cx="3034665" cy="1913890"/>
+                          </a:xfrm>
+                          <a:prstGeom prst="rect">
+                            <a:avLst/>
+                          </a:prstGeom>
+                          <a:noFill/>
+                          <a:ln w="12700">
+                            <a:noFill/>
+                          </a:ln>
+                        </pic:spPr>
+                      </pic:pic>
+                      <wps:wsp>
+                        <wps:cNvPr id="16" name="Ligne4"/>
+                        <wps:cNvSpPr>
+                          <a:extLst>
+                            <a:ext uri="smNativeData">
+                              <sm:smNativeData xmlns:sm="smNativeData" val="SMDATA_14_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"/>
+                            </a:ext>
+                          </a:extLst>
+                        </wps:cNvSpPr>
+                        <wps:spPr>
+                          <a:xfrm flipH="1" flipV="1">
+                            <a:off x="1382395" y="422275"/>
+                            <a:ext cx="381000" cy="174625"/>
+                          </a:xfrm>
+                          <a:prstGeom prst="line">
+                            <a:avLst/>
+                          </a:prstGeom>
+                          <a:noFill/>
+                          <a:ln w="38100">
+                            <a:solidFill>
+                              <a:srgbClr val="FF0000"/>
+                            </a:solidFill>
+                            <a:tailEnd type="stealth" w="lg" len="lg"/>
+                          </a:ln>
+                        </wps:spPr>
+                        <wps:bodyPr spcFirstLastPara="1" vertOverflow="clip" horzOverflow="clip" upright="1">
+                          <a:noAutofit/>
+                        </wps:bodyPr>
+                      </wps:wsp>
+                      <wps:wsp>
+                        <wps:cNvPr id="17" name="Ligne5"/>
+                        <wps:cNvSpPr>
+                          <a:extLst>
+                            <a:ext uri="smNativeData">
+                              <sm:smNativeData xmlns:sm="smNativeData" val="SMDATA_14_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"/>
+                            </a:ext>
+                          </a:extLst>
+                        </wps:cNvSpPr>
+                        <wps:spPr>
+                          <a:xfrm flipH="1">
+                            <a:off x="2138680" y="1312545"/>
+                            <a:ext cx="26035" cy="370840"/>
+                          </a:xfrm>
+                          <a:prstGeom prst="line">
+                            <a:avLst/>
+                          </a:prstGeom>
+                          <a:noFill/>
+                          <a:ln w="38100">
+                            <a:solidFill>
+                              <a:srgbClr val="FF0000"/>
+                            </a:solidFill>
+                            <a:tailEnd type="stealth" w="lg" len="lg"/>
+                          </a:ln>
+                        </wps:spPr>
+                        <wps:bodyPr spcFirstLastPara="1" vertOverflow="clip" horzOverflow="clip" upright="1">
+                          <a:noAutofit/>
+                        </wps:bodyPr>
+                      </wps:wsp>
+                    </wpg:wgp>
+                  </a:graphicData>
+                </a:graphic>
+              </wp:anchor>
+            </w:drawing>
+          </mc:Choice>
+          <mc:Fallback>
+            <w:pict>
+              <v:group style="position:absolute;margin-left:164.10pt;margin-top:185.85pt;mso-position-horizontal-relative:page;mso-position-vertical-relative:page;width:238.95pt;height:150.70pt;z-index:251658254;mso-wrap-distance-left:7.05pt;mso-wrap-distance-top:7.05pt;mso-wrap-distance-right:7.05pt;mso-wrap-distance-bottom:7.05pt" coordorigin="3282,3717" coordsize="4779,3014">
+                <v:shape id="Image7" o:spid="_x0000_s1034" type="#_x0000_t75" style="position:absolute;left:3282;top:3717;width:4779;height:3014" stroked="f" filled="f" v:ext="SMDATA_15_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">
+                  <v:imagedata r:id="rId13" o:title="image6"/>
+                </v:shape>
+                <v:line id="Ligne4" o:spid="_x0000_s1035" style="position:absolute;left:5459;top:4382;width:600;height:275;flip:xy" from="6059,4657" to="5459,4382" strokeweight="3.00pt" strokecolor="#ff0000" filled="f" v:ext="SMDATA_13_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">
+                  <v:stroke endarrow="classic" endarrowlength="long" endarrowwidth="wide"/>
+                </v:line>
+                <v:line id="Ligne5" o:spid="_x0000_s1036" style="position:absolute;left:6650;top:5784;width:41;height:584;flip:x" from="6691,5784" to="6650,6368" strokeweight="3.00pt" strokecolor="#ff0000" filled="f" v:ext="SMDATA_13_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">
+                  <v:stroke endarrow="classic" endarrowlength="long" endarrowwidth="wide"/>
+                </v:line>
+                <w10:wrap type="topAndBottom" anchorx="page" anchory="page"/>
+              </v:group>
+            </w:pict>
+          </mc:Fallback>
+        </mc:AlternateContent>
+      </w:r>
+      <w:r>
+        <w:rPr>
+          <w:sz w:val="28"/>
+          <w:szCs w:val="28"/>
+        </w:rPr>
+        <w:t xml:space="preserve">Une fois cela fait, revenez dans Télégram, et cherchez </w:t>
+      </w:r>
+      <w:r>
+        <w:rPr>
+          <w:color w:val="0000ff"/>
+          <w:sz w:val="28"/>
+          <w:szCs w:val="28"/>
+          <w:u w:color="auto" w:val="single"/>
+        </w:rPr>
+        <w:t>@GesMatBot</w:t>
+      </w:r>
+      <w:r>
+        <w:rPr>
+          <w:sz w:val="28"/>
+          <w:szCs w:val="28"/>
+        </w:rPr>
+        <w:t xml:space="preserve"> et tappez sur start.</w:t>
       </w:r>
     </w:p>
     <w:p>
@@ -723,10 +1059,69 @@
       </w:pPr>
       <w:r>
         <w:rPr>
-          <w:sz w:val="28"/>
-          <w:szCs w:val="28"/>
-        </w:rPr>
-        <w:t>Tappez sur start.</w:t>
+          <w:noProof/>
+        </w:rPr>
+        <w:drawing>
+          <wp:anchor distT="89535" distB="89535" distL="89535" distR="89535" simplePos="0" relativeHeight="251658258" behindDoc="0" locked="0" layoutInCell="0" hidden="0" allowOverlap="1">
+            <wp:simplePos x="0" y="0"/>
+            <wp:positionH relativeFrom="page">
+              <wp:posOffset>2118995</wp:posOffset>
+            </wp:positionH>
+            <wp:positionV relativeFrom="page">
+              <wp:posOffset>4878705</wp:posOffset>
+            </wp:positionV>
+            <wp:extent cx="2931795" cy="340995"/>
+            <wp:effectExtent l="0" t="0" r="0" b="0"/>
+            <wp:wrapTopAndBottom/>
+            <wp:docPr id="18" name="Image8"/>
+            <wp:cNvGraphicFramePr>
+              <a:graphicFrameLocks xmlns:a="http://schemas.openxmlformats.org/drawingml/2006/main" noChangeAspect="1"/>
+            </wp:cNvGraphicFramePr>
+            <a:graphic xmlns:a="http://schemas.openxmlformats.org/drawingml/2006/main">
+              <a:graphicData uri="http://schemas.openxmlformats.org/drawingml/2006/picture">
+                <pic:pic xmlns:pic="http://schemas.openxmlformats.org/drawingml/2006/picture">
+                  <pic:nvPicPr>
+                    <pic:cNvPr id="18" name="Image8"/>
+                    <pic:cNvPicPr>
+                      <a:picLocks noChangeAspect="1"/>
+                      <a:extLst>
+                        <a:ext uri="smNativeData">
+                          <sm:smNativeData xmlns:sm="smNativeData" val="SMDATA_16_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"/>
+                        </a:ext>
+                      </a:extLst>
+                    </pic:cNvPicPr>
+                  </pic:nvPicPr>
+                  <pic:blipFill>
+                    <a:blip r:embed="rId14"/>
+                    <a:stretch>
+                      <a:fillRect/>
+                    </a:stretch>
+                  </pic:blipFill>
+                  <pic:spPr>
+                    <a:xfrm>
+                      <a:off x="0" y="0"/>
+                      <a:ext cx="2931795" cy="340995"/>
+                    </a:xfrm>
+                    <a:prstGeom prst="rect">
+                      <a:avLst/>
+                    </a:prstGeom>
+                    <a:noFill/>
+                    <a:ln w="12700">
+                      <a:noFill/>
+                    </a:ln>
+                  </pic:spPr>
+                </pic:pic>
+              </a:graphicData>
+            </a:graphic>
+          </wp:anchor>
+        </w:drawing>
+      </w:r>
+      <w:r>
+        <w:rPr>
+          <w:sz w:val="28"/>
+          <w:szCs w:val="28"/>
+        </w:rPr>
+        <w:t>Revenez dans gesmat, un bouton « Valider votre chat id telegram » doit être apparu en haut à droite, près du menu avec votre nom. Si pas, rechargez la page.</w:t>
       </w:r>
     </w:p>
     <w:p>
@@ -746,7 +1141,7 @@
           <w:sz w:val="28"/>
           <w:szCs w:val="28"/>
         </w:rPr>
-        <w:t>Revenez dans gesmat, un bouton « valider compte telegram » doit être apparu, si pas rechargez la page</w:t>
+        <w:t>Cliquez sur ce bouton, cela va vous envoyer un code de vérification dans l’application Télégram</w:t>
       </w:r>
     </w:p>
     <w:p>
@@ -766,7 +1161,7 @@
           <w:sz w:val="28"/>
           <w:szCs w:val="28"/>
         </w:rPr>
-        <w:t>Cliquez sur ce bouton, cela va vous envoyer un code de vérification dans l’application télégram</w:t>
+        <w:t>Vous devez entrer ce code dans GesMat et c’est fini !</w:t>
       </w:r>
     </w:p>
     <w:p>
@@ -786,27 +1181,24 @@
           <w:sz w:val="28"/>
           <w:szCs w:val="28"/>
         </w:rPr>
-        <w:t>Vous devez entrer ce code dans gesmat et c’est fini !</w:t>
+        <w:t>Un message de confirmation va apparaitre, un autre va vous être envoyé dans Télégram et le bouton de validation du chat id aura disparu.</w:t>
       </w:r>
     </w:p>
     <w:p>
       <w:pPr>
-        <w:numPr>
-          <w:ilvl w:val="0"/>
-          <w:numId w:val="1"/>
-        </w:numPr>
-        <w:ind w:left="360" w:hanging="360"/>
-        <w:rPr>
-          <w:sz w:val="28"/>
-          <w:szCs w:val="28"/>
-        </w:rPr>
-      </w:pPr>
-      <w:r>
-        <w:rPr>
-          <w:sz w:val="28"/>
-          <w:szCs w:val="28"/>
-        </w:rPr>
-        <w:t>Un message de confirmation vav vous être envoyé dans télégram et le bouton vérifier le compte telegral aura disparu</w:t>
+        <w:rPr>
+          <w:sz w:val="28"/>
+          <w:szCs w:val="28"/>
+        </w:rPr>
+      </w:pPr>
+      <w:r>
+        <w:rPr>
+          <w:sz w:val="28"/>
+          <w:szCs w:val="28"/>
+        </w:rPr>
+        <w:br w:type="textWrapping"/>
+        <w:br w:type="textWrapping"/>
+        <w:t>Vous pouvez gérer les notifications que vous allez recevoir par Télégram. Pour se faire allez dans GesMat, dans le menu en haut à droite avec votre nom, choisissez l’option « Gérer les notifications ».</w:t>
       </w:r>
     </w:p>
     <w:sectPr>
@@ -1410,6 +1802,12 @@
     </w:rPr>
     <w:key w:val="1075"/>
   </w:style>
+  <w:style w:type="paragraph" w:styleId="para4">
+    <w:name w:val="toc 1"/>
+    <w:qFormat/>
+    <w:basedOn w:val="para0"/>
+    <w:next w:val="para0"/>
+  </w:style>
   <w:style w:type="character" w:styleId="char0" w:default="1">
     <w:name w:val="Default Paragraph Font"/>
   </w:style>
@@ -1877,6 +2275,12 @@
     </w:rPr>
     <w:key w:val="1075"/>
   </w:style>
+  <w:style w:type="paragraph" w:styleId="para4">
+    <w:name w:val="toc 1"/>
+    <w:qFormat/>
+    <w:basedOn w:val="para0"/>
+    <w:next w:val="para0"/>
+  </w:style>
   <w:style w:type="character" w:styleId="char0" w:default="1">
     <w:name w:val="Default Paragraph Font"/>
   </w:style>

</xml_diff>